<commit_message>
genera acta denegado, observacion y prevenido
</commit_message>
<xml_diff>
--- a/files/templates/estadoAprobadoRefTotal/APROBACION_REFORMATOTAL-expediente.docx
+++ b/files/templates/estadoAprobadoRefTotal/APROBACION_REFORMATOTAL-expediente.docx
@@ -71,6 +71,144 @@
         <w:t xml:space="preserve">, quien actúa en calidad de </w:t>
       </w:r>
       <w:r>
+        <w:t>${cargo_representante}</w:t>
+      </w:r>
+      <w:r>
+        <w:t xml:space="preserve"> </w:t>
+      </w:r>
+      <w:r>
+        <w:t>de la ${</w:t>
+      </w:r>
+      <w:r>
+        <w:t>tipo_persona</w:t>
+      </w:r>
+      <w:r>
+        <w:t>} ${nombre_empresa}</w:t>
+      </w:r>
+      <w:r>
+        <w:t xml:space="preserve">, que puede abreviarse </w:t>
+      </w:r>
+      <w:r>
+        <w:t>${abr_empresa}</w:t>
+      </w:r>
+      <w:r>
+        <w:t xml:space="preserve">, del domicilio de </w:t>
+      </w:r>
+      <w:r>
+        <w:t>${dirección_empresa}</w:t>
+      </w:r>
+      <w:r>
+        <w:t xml:space="preserve">, Departamento de </w:t>
+      </w:r>
+      <w:r>
+        <w:t>${muni_empresa}</w:t>
+      </w:r>
+      <w:r>
+        <w:t xml:space="preserve">, en la que solicita se apruebe a su representada la </w:t>
+      </w:r>
+      <w:r>
+        <w:t>${</w:t>
+      </w:r>
+      <w:r>
+        <w:t>tipo_persona</w:t>
+      </w:r>
+      <w:r>
+        <w:t>}</w:t>
+      </w:r>
+      <w:r>
+        <w:t xml:space="preserve"> </w:t>
+      </w:r>
+      <w:r>
+        <w:t xml:space="preserve">del Reglamento Interno de Trabajo aprobado </w:t>
+      </w:r>
+      <w:r>
+        <w:t xml:space="preserve">con fecha </w:t>
+      </w:r>
+      <w:r>
+        <w:t>${dia_resolucion}</w:t>
+      </w:r>
+      <w:r>
+        <w:t xml:space="preserve"> de </w:t>
+      </w:r>
+      <w:r>
+        <w:t>${mes_resolucion}</w:t>
+      </w:r>
+      <w:r>
+        <w:t xml:space="preserve"> del año </w:t>
+      </w:r>
+      <w:r>
+        <w:t>${</w:t>
+      </w:r>
+      <w:r>
+        <w:t>anio_resolucion</w:t>
+      </w:r>
+      <w:r>
+        <w:t>}</w:t>
+      </w:r>
+      <w:r>
+        <w:t>, en dicho Reglamento se normarán las obligaciones de orden técnico y administrativo necesarias y útiles para la buena marcha de dicho lugar de trabajo, en lo referente a la ejecución y desarrollo del trabajo.</w:t>
+      </w:r>
+    </w:p>
+    <w:p/>
+    <w:p>
+      <w:r>
+        <w:t>LEÍDOS LOS AUTOS; Y,</w:t>
+      </w:r>
+    </w:p>
+    <w:p>
+      <w:r>
+        <w:t xml:space="preserve">   CONSIDERANDO:</w:t>
+      </w:r>
+      <w:r>
+        <w:t xml:space="preserve"> </w:t>
+      </w:r>
+      <w:r>
+        <w:t xml:space="preserve"> </w:t>
+      </w:r>
+    </w:p>
+    <w:p/>
+    <w:p>
+      <w:r>
+        <w:t>555.</w:t>
+      </w:r>
+    </w:p>
+    <w:p/>
+    <w:p>
+      <w:r>
+        <w:t>POR TANTO: En virtud de lo a</w:t>
+      </w:r>
+      <w:r>
+        <w:t xml:space="preserve">ntes expuesto y con base en el </w:t>
+      </w:r>
+      <w:r>
+        <w:t>666</w:t>
+      </w:r>
+      <w:r>
+        <w:t>, esta Dirección General RESUELVE:</w:t>
+      </w:r>
+    </w:p>
+    <w:p/>
+    <w:p/>
+    <w:p>
+      <w:r>
+        <w:t xml:space="preserve">APRUEBESE </w:t>
+      </w:r>
+      <w:r>
+        <w:t xml:space="preserve">la solicitud presentada por </w:t>
+      </w:r>
+      <w:r>
+        <w:t>${</w:t>
+      </w:r>
+      <w:r>
+        <w:t>adjetivo_representante</w:t>
+      </w:r>
+      <w:r>
+        <w:t>} ${nombre_representante}</w:t>
+      </w:r>
+      <w:r>
+        <w:t xml:space="preserve">, en su calidad de </w:t>
+      </w:r>
+      <w:r>
         <w:t>${cargo_representante}de la ${</w:t>
       </w:r>
       <w:r>
@@ -86,178 +224,46 @@
         <w:t>${abr_empresa}</w:t>
       </w:r>
       <w:r>
-        <w:t xml:space="preserve">, del domicilio de </w:t>
-      </w:r>
-      <w:r>
-        <w:t>${dirección_empresa}</w:t>
-      </w:r>
-      <w:r>
-        <w:t xml:space="preserve">, Departamento de </w:t>
-      </w:r>
-      <w:r>
-        <w:t>${muni_empresa}</w:t>
-      </w:r>
-      <w:r>
-        <w:t xml:space="preserve">, en la que solicita se apruebe a su representada la </w:t>
-      </w:r>
-      <w:r>
-        <w:t>${</w:t>
-      </w:r>
-      <w:r>
-        <w:t>tipo_persona</w:t>
-      </w:r>
-      <w:r>
-        <w:t>}</w:t>
-      </w:r>
-      <w:r>
-        <w:t xml:space="preserve"> </w:t>
-      </w:r>
-      <w:r>
-        <w:t xml:space="preserve">del Reglamento Interno de Trabajo aprobado </w:t>
-      </w:r>
-      <w:r>
-        <w:t xml:space="preserve">con fecha </w:t>
-      </w:r>
-      <w:r>
-        <w:t>${dia_resolucion}</w:t>
-      </w:r>
-      <w:r>
-        <w:t xml:space="preserve"> de </w:t>
-      </w:r>
-      <w:r>
-        <w:t>${mes_resolucion}</w:t>
-      </w:r>
-      <w:r>
-        <w:t xml:space="preserve"> del año </w:t>
-      </w:r>
-      <w:r>
-        <w:t>${</w:t>
-      </w:r>
-      <w:r>
-        <w:t>anio_resolucion</w:t>
-      </w:r>
+        <w:t xml:space="preserve">, en la que solicita la </w:t>
+      </w:r>
+      <w:r>
+        <w:t xml:space="preserve">aprobación de la </w:t>
+      </w:r>
+      <w:r>
+        <w:t>777</w:t>
+      </w:r>
+      <w:r>
+        <w:t>, SSS</w:t>
+      </w:r>
+      <w:r>
+        <w:t xml:space="preserve">. Para su estricto cumplimiento, transcríbase esta resolución al interesado y a la Dirección General de Inspección de Trabajo. NOTIFIQUESE.-  </w:t>
+      </w:r>
+    </w:p>
+    <w:p/>
+    <w:p/>
+    <w:p/>
+    <w:p/>
+    <w:p/>
+    <w:p/>
+    <w:p>
+      <w:r>
+        <w:t>TTT</w:t>
+      </w:r>
+    </w:p>
+    <w:p/>
+    <w:p/>
+    <w:p/>
+    <w:p>
+      <w:r>
+        <w:t>ANTE MÍ:</w:t>
+      </w:r>
+    </w:p>
+    <w:p>
       <w:bookmarkStart w:id="0" w:name="_GoBack"/>
+      <w:r>
+        <w:t>${nombre_delegado}</w:t>
+      </w:r>
       <w:bookmarkEnd w:id="0"/>
-      <w:r>
-        <w:t>}</w:t>
-      </w:r>
-      <w:r>
-        <w:t>, en dicho Reglamento se normarán las obligaciones de orden técnico y administrativo necesarias y útiles para la buena marcha de dicho lugar de trabajo, en lo referente a la ejecución y desarrollo del trabajo.</w:t>
-      </w:r>
-    </w:p>
-    <w:p/>
-    <w:p>
-      <w:r>
-        <w:t>LEÍDOS LOS AUTOS; Y,</w:t>
-      </w:r>
-    </w:p>
-    <w:p>
-      <w:r>
-        <w:t xml:space="preserve">   CONSIDERANDO:</w:t>
-      </w:r>
-      <w:r>
-        <w:t xml:space="preserve"> </w:t>
-      </w:r>
-      <w:r>
-        <w:t xml:space="preserve"> </w:t>
-      </w:r>
-    </w:p>
-    <w:p/>
-    <w:p>
-      <w:r>
-        <w:t>555.</w:t>
-      </w:r>
-    </w:p>
-    <w:p/>
-    <w:p>
-      <w:r>
-        <w:t>POR TANTO: En virtud de lo a</w:t>
-      </w:r>
-      <w:r>
-        <w:t xml:space="preserve">ntes expuesto y con base en el </w:t>
-      </w:r>
-      <w:r>
-        <w:t>666</w:t>
-      </w:r>
-      <w:r>
-        <w:t>, esta Dirección General RESUELVE:</w:t>
-      </w:r>
-    </w:p>
-    <w:p/>
-    <w:p/>
-    <w:p>
-      <w:r>
-        <w:t xml:space="preserve">APRUEBESE </w:t>
-      </w:r>
-      <w:r>
-        <w:t xml:space="preserve">la solicitud presentada por </w:t>
-      </w:r>
-      <w:r>
-        <w:t>${</w:t>
-      </w:r>
-      <w:r>
-        <w:t>adjetivo_representante</w:t>
-      </w:r>
-      <w:r>
-        <w:t>} ${nombre_representante}</w:t>
-      </w:r>
-      <w:r>
-        <w:t xml:space="preserve">, en su calidad de </w:t>
-      </w:r>
-      <w:r>
-        <w:t>${cargo_representante}de la ${</w:t>
-      </w:r>
-      <w:r>
-        <w:t>tipo_persona</w:t>
-      </w:r>
-      <w:r>
-        <w:t>} ${nombre_empresa}</w:t>
-      </w:r>
-      <w:r>
-        <w:t xml:space="preserve">, que puede abreviarse </w:t>
-      </w:r>
-      <w:r>
-        <w:t>${abr_empresa}</w:t>
-      </w:r>
-      <w:r>
-        <w:t xml:space="preserve">, en la que solicita la </w:t>
-      </w:r>
-      <w:r>
-        <w:t xml:space="preserve">aprobación de la </w:t>
-      </w:r>
-      <w:r>
-        <w:t>777</w:t>
-      </w:r>
-      <w:r>
-        <w:t>, SSS</w:t>
-      </w:r>
-      <w:r>
-        <w:t xml:space="preserve">. Para su estricto cumplimiento, transcríbase esta resolución al interesado y a la Dirección General de Inspección de Trabajo. NOTIFIQUESE.-  </w:t>
-      </w:r>
-    </w:p>
-    <w:p/>
-    <w:p/>
-    <w:p/>
-    <w:p/>
-    <w:p/>
-    <w:p/>
-    <w:p>
-      <w:r>
-        <w:t>TTT</w:t>
-      </w:r>
-    </w:p>
-    <w:p/>
-    <w:p/>
-    <w:p/>
-    <w:p>
-      <w:r>
-        <w:t>ANTE MÍ:</w:t>
-      </w:r>
-    </w:p>
-    <w:p>
-      <w:r>
-        <w:t>${nombre_delegado}</w:t>
-      </w:r>
     </w:p>
     <w:p/>
     <w:p/>

</xml_diff>